<commit_message>
completed project 3 planning
</commit_message>
<xml_diff>
--- a/Submitted_Reports/Heuristic_analysis.docx
+++ b/Submitted_Reports/Heuristic_analysis.docx
@@ -114,23 +114,7 @@
             <w:b/>
             <w:bCs/>
           </w:rPr>
-          <w:t>https://github.com/udacity/</w:t>
-        </w:r>
-        <w:r>
-          <w:rPr>
-            <w:rStyle w:val="Hyperlink"/>
-            <w:b/>
-            <w:bCs/>
-          </w:rPr>
-          <w:t>A</w:t>
-        </w:r>
-        <w:r>
-          <w:rPr>
-            <w:rStyle w:val="Hyperlink"/>
-            <w:b/>
-            <w:bCs/>
-          </w:rPr>
-          <w:t>IND-Planning</w:t>
+          <w:t>https://github.com/udacity/AIND-Planning</w:t>
         </w:r>
       </w:hyperlink>
       <w:r>
@@ -7348,20 +7332,106 @@
               </w:rPr>
               <w:t>373.29</w:t>
             </w:r>
-            <w:bookmarkStart w:id="0" w:name="_GoBack"/>
-            <w:bookmarkEnd w:id="0"/>
           </w:p>
         </w:tc>
       </w:tr>
     </w:tbl>
     <w:p>
       <w:pPr>
+        <w:pStyle w:val="Heading1"/>
         <w:spacing w:after="120"/>
         <w:rPr>
-          <w:rFonts w:hint="eastAsia"/>
           <w:lang w:val="en-US"/>
         </w:rPr>
       </w:pPr>
+      <w:r>
+        <w:rPr>
+          <w:lang w:val="en-US"/>
+        </w:rPr>
+        <w:t>Other Thoughts Beyond Just Searching</w:t>
+      </w:r>
+    </w:p>
+    <w:p>
+      <w:pPr>
+        <w:spacing w:after="120"/>
+        <w:rPr>
+          <w:lang w:val="en-US"/>
+        </w:rPr>
+      </w:pPr>
+      <w:r>
+        <w:rPr>
+          <w:lang w:val="en-US"/>
+        </w:rPr>
+        <w:t>The planning graph algorit</w:t>
+      </w:r>
+      <w:r>
+        <w:rPr>
+          <w:lang w:val="en-US"/>
+        </w:rPr>
+        <w:t>hm has a lot of code to compute</w:t>
+      </w:r>
+      <w:r>
+        <w:rPr>
+          <w:lang w:val="en-US"/>
+        </w:rPr>
+        <w:t xml:space="preserve"> the mutex of actions and states. In this project, </w:t>
+      </w:r>
+      <w:r>
+        <w:rPr>
+          <w:lang w:val="en-US"/>
+        </w:rPr>
+        <w:t>it</w:t>
+      </w:r>
+      <w:r>
+        <w:rPr>
+          <w:lang w:val="en-US"/>
+        </w:rPr>
+        <w:t xml:space="preserve"> is used to compute the level sum heuristic score, rather than extracting a solution. The mutex information are of no use in this scenario. </w:t>
+      </w:r>
+      <w:r>
+        <w:rPr>
+          <w:lang w:val="en-US"/>
+        </w:rPr>
+        <w:t>So,</w:t>
+      </w:r>
+      <w:r>
+        <w:rPr>
+          <w:lang w:val="en-US"/>
+        </w:rPr>
+        <w:t xml:space="preserve"> a faster solution may be achieve</w:t>
+      </w:r>
+      <w:r>
+        <w:rPr>
+          <w:lang w:val="en-US"/>
+        </w:rPr>
+        <w:t>d</w:t>
+      </w:r>
+      <w:r>
+        <w:rPr>
+          <w:lang w:val="en-US"/>
+        </w:rPr>
+        <w:t xml:space="preserve"> by ignoring computing mutex. Or</w:t>
+      </w:r>
+      <w:r>
+        <w:rPr>
+          <w:lang w:val="en-US"/>
+        </w:rPr>
+        <w:t xml:space="preserve"> extract</w:t>
+      </w:r>
+      <w:r>
+        <w:rPr>
+          <w:lang w:val="en-US"/>
+        </w:rPr>
+        <w:t>ing</w:t>
+      </w:r>
+      <w:bookmarkStart w:id="0" w:name="_GoBack"/>
+      <w:bookmarkEnd w:id="0"/>
+      <w:r>
+        <w:rPr>
+          <w:lang w:val="en-US"/>
+        </w:rPr>
+        <w:t xml:space="preserve"> a solution from the graph directly instead of using it for heuristic to perform search.</w:t>
+      </w:r>
     </w:p>
     <w:sectPr>
       <w:headerReference w:type="even" r:id="rId7"/>
@@ -7970,6 +8040,7 @@
   <w:style w:type="character" w:default="1" w:styleId="DefaultParagraphFont">
     <w:name w:val="Default Paragraph Font"/>
     <w:uiPriority w:val="1"/>
+    <w:semiHidden/>
     <w:unhideWhenUsed/>
   </w:style>
   <w:style w:type="table" w:default="1" w:styleId="TableNormal">

</xml_diff>